<commit_message>
feat: add before.docx and use english
</commit_message>
<xml_diff>
--- a/after.docx
+++ b/after.docx
@@ -14,29 +14,19 @@
       </w:pPr>
       <w:r>
         <w:rPr>
-          <w:rFonts w:ascii="HGPGothicE" w:eastAsia="HGPGothicE" w:hAnsi="HGPGothicE" w:hint="eastAsia"/>
+          <w:rFonts w:ascii="HGPGothicE" w:eastAsia="HGPGothicE" w:hAnsi="HGPGothicE"/>
           <w:b/>
           <w:sz w:val="72"/>
         </w:rPr>
-        <w:t>見出</w:t>
+        <w:t>r</w:t>
       </w:r>
-      <w:proofErr w:type="gramStart"/>
       <w:r>
         <w:rPr>
           <w:rFonts w:ascii="HGPGothicE" w:eastAsia="HGPGothicE" w:hAnsi="HGPGothicE" w:hint="eastAsia"/>
           <w:b/>
           <w:sz w:val="72"/>
         </w:rPr>
-        <w:t>しだよ</w:t>
-      </w:r>
-      <w:proofErr w:type="gramEnd"/>
-      <w:r>
-        <w:rPr>
-          <w:rFonts w:ascii="HGPGothicE" w:eastAsia="HGPGothicE" w:hAnsi="HGPGothicE" w:hint="eastAsia"/>
-          <w:b/>
-          <w:sz w:val="72"/>
-        </w:rPr>
-        <w:t>置換後</w:t>
+        <w:t>ereplace</w:t>
       </w:r>
     </w:p>
     <w:p/>
@@ -45,7 +35,7 @@
       <w:pPr>
         <w:jc w:val="center"/>
         <w:rPr>
-          <w:rFonts w:ascii="HGPGothicE" w:eastAsia="HGPGothicE" w:hAnsi="HGPGothicE" w:hint="eastAsia"/>
+          <w:rFonts w:ascii="HGPGothicE" w:eastAsia="HGPGothicE" w:hAnsi="HGPGothicE"/>
           <w:b/>
           <w:sz w:val="72"/>
         </w:rPr>
@@ -53,146 +43,27 @@
     </w:p>
     <w:p/>
     <w:p>
-      <w:proofErr w:type="gramStart"/>
+      <w:proofErr w:type="spellStart"/>
       <w:r>
-        <w:t>ほげほげ</w:t>
+        <w:t>barbarrereplace</w:t>
       </w:r>
-      <w:proofErr w:type="gramEnd"/>
+      <w:proofErr w:type="spellEnd"/>
+    </w:p>
+    <w:p/>
+    <w:p>
+      <w:proofErr w:type="spellStart"/>
       <w:r>
-        <w:t>置換後</w:t>
+        <w:t>piyopiyorereplace</w:t>
       </w:r>
-      <w:proofErr w:type="gramStart"/>
+      <w:proofErr w:type="spellEnd"/>
+    </w:p>
+    <w:p/>
+    <w:p>
       <w:r>
-        <w:t>ほげほげ</w:t>
+        <w:t>next page</w:t>
       </w:r>
-      <w:proofErr w:type="gramEnd"/>
     </w:p>
-    <w:p>
-      <w:proofErr w:type="gramStart"/>
-      <w:r>
-        <w:t>ふがふがぴよっぴよ</w:t>
-      </w:r>
-      <w:proofErr w:type="gramEnd"/>
-    </w:p>
-    <w:p/>
-    <w:p>
-      <w:proofErr w:type="gramStart"/>
-      <w:r>
-        <w:t>ぴよっぴ</w:t>
-      </w:r>
-      <w:proofErr w:type="gramEnd"/>
-      <w:r>
-        <w:t>置換後</w:t>
-      </w:r>
-      <w:proofErr w:type="gramStart"/>
-      <w:r>
-        <w:t>ほげっぴ</w:t>
-      </w:r>
-      <w:proofErr w:type="gramEnd"/>
-    </w:p>
-    <w:p/>
-    <w:p>
-      <w:proofErr w:type="gramStart"/>
-      <w:r>
-        <w:t>ぴよおっぴい</w:t>
-      </w:r>
-      <w:proofErr w:type="gramEnd"/>
-    </w:p>
-    <w:p/>
-    <w:p>
-      <w:proofErr w:type="gramStart"/>
-      <w:r>
-        <w:t>ほげほげ</w:t>
-      </w:r>
-      <w:proofErr w:type="gramEnd"/>
-      <w:r>
-        <w:t>置換後</w:t>
-      </w:r>
-      <w:proofErr w:type="gramStart"/>
-      <w:r>
-        <w:t>ほげほげ</w:t>
-      </w:r>
-      <w:proofErr w:type="gramEnd"/>
-    </w:p>
-    <w:p>
-      <w:proofErr w:type="gramStart"/>
-      <w:r>
-        <w:t>ふがふがぴよっぴよ</w:t>
-      </w:r>
-      <w:proofErr w:type="gramEnd"/>
-    </w:p>
-    <w:p/>
-    <w:p>
-      <w:proofErr w:type="gramStart"/>
-      <w:r>
-        <w:t>ぴよっぴ</w:t>
-      </w:r>
-      <w:proofErr w:type="gramEnd"/>
-      <w:r>
-        <w:t>置換後</w:t>
-      </w:r>
-      <w:proofErr w:type="gramStart"/>
-      <w:r>
-        <w:t>ほげっぴ</w:t>
-      </w:r>
-      <w:proofErr w:type="gramEnd"/>
-    </w:p>
-    <w:p/>
-    <w:p>
-      <w:proofErr w:type="gramStart"/>
-      <w:r>
-        <w:t>ぴよおっぴい</w:t>
-      </w:r>
-      <w:proofErr w:type="gramEnd"/>
-    </w:p>
-    <w:p>
-      <w:proofErr w:type="gramStart"/>
-      <w:r>
-        <w:t>ほげほげ</w:t>
-      </w:r>
-      <w:proofErr w:type="gramEnd"/>
-      <w:r>
-        <w:t>置換後</w:t>
-      </w:r>
-      <w:proofErr w:type="gramStart"/>
-      <w:r>
-        <w:t>ほげほげ</w:t>
-      </w:r>
-      <w:bookmarkStart w:id="0" w:name="_GoBack"/>
-      <w:bookmarkEnd w:id="0"/>
-      <w:proofErr w:type="gramEnd"/>
-    </w:p>
-    <w:p>
-      <w:proofErr w:type="gramStart"/>
-      <w:r>
-        <w:t>ふがふがぴよっぴよ</w:t>
-      </w:r>
-      <w:proofErr w:type="gramEnd"/>
-    </w:p>
-    <w:p/>
-    <w:p>
-      <w:proofErr w:type="gramStart"/>
-      <w:r>
-        <w:t>ぴよっぴ</w:t>
-      </w:r>
-      <w:proofErr w:type="gramEnd"/>
-      <w:r>
-        <w:t>置換後</w:t>
-      </w:r>
-      <w:proofErr w:type="gramStart"/>
-      <w:r>
-        <w:t>ほげっぴ</w:t>
-      </w:r>
-      <w:proofErr w:type="gramEnd"/>
-    </w:p>
-    <w:p/>
-    <w:p>
-      <w:proofErr w:type="gramStart"/>
-      <w:r>
-        <w:t>ぴよおっぴい</w:t>
-      </w:r>
-      <w:proofErr w:type="gramEnd"/>
-    </w:p>
+    <w:p/>
     <w:p>
       <w:pPr>
         <w:widowControl/>
@@ -202,78 +73,28 @@
         <w:br/>
       </w:r>
     </w:p>
+    <w:p/>
     <w:p>
-      <w:pPr>
-        <w:widowControl/>
-        <w:jc w:val="left"/>
-      </w:pPr>
-    </w:p>
-    <w:p>
-      <w:pPr>
-        <w:widowControl/>
-        <w:jc w:val="left"/>
-      </w:pPr>
-    </w:p>
-    <w:p>
-      <w:pPr>
-        <w:widowControl/>
-        <w:jc w:val="left"/>
-      </w:pPr>
-    </w:p>
-    <w:p>
-      <w:pPr>
-        <w:widowControl/>
-        <w:jc w:val="left"/>
-      </w:pPr>
-      <w:proofErr w:type="gramStart"/>
       <w:r>
-        <w:rPr>
-          <w:rFonts w:hint="eastAsia"/>
-        </w:rPr>
-        <w:t>ほげほげ</w:t>
-      </w:r>
-      <w:proofErr w:type="gramEnd"/>
-      <w:r>
-        <w:rPr>
-          <w:rFonts w:hint="eastAsia"/>
-        </w:rPr>
-        <w:t>置換後</w:t>
+        <w:t>This is page of 2.</w:t>
       </w:r>
     </w:p>
     <w:p>
-      <w:pPr>
-        <w:widowControl/>
-        <w:jc w:val="left"/>
-      </w:pPr>
+      <w:bookmarkStart w:id="0" w:name="_GoBack"/>
     </w:p>
+    <w:bookmarkEnd w:id="0"/>
+    <w:p/>
     <w:p>
-      <w:pPr>
-        <w:widowControl/>
-        <w:jc w:val="left"/>
-      </w:pPr>
-    </w:p>
-    <w:p>
-      <w:pPr>
-        <w:widowControl/>
-        <w:jc w:val="left"/>
-      </w:pPr>
+      <w:proofErr w:type="spellStart"/>
       <w:r>
-        <w:br/>
+        <w:t>Barbar</w:t>
+      </w:r>
+      <w:proofErr w:type="spellEnd"/>
+      <w:r>
+        <w:t xml:space="preserve"> replace</w:t>
       </w:r>
     </w:p>
     <w:p/>
-    <w:p/>
-    <w:p/>
-    <w:p>
-      <w:proofErr w:type="gramStart"/>
-      <w:r>
-        <w:rPr>
-          <w:rFonts w:hint="eastAsia"/>
-        </w:rPr>
-        <w:t>置換後置換後</w:t>
-      </w:r>
-      <w:proofErr w:type="gramEnd"/>
-    </w:p>
     <w:p/>
     <w:sectPr>
       <w:pgSz w:w="11900" w:h="16840" w:code="9"/>

</xml_diff>